<commit_message>
[Complete] - project 1 scheduling project!
</commit_message>
<xml_diff>
--- a/scheduling_project/2020105695_김희성_report.docx
+++ b/scheduling_project/2020105695_김희성_report.docx
@@ -43,7 +43,15 @@
         <w:t>Code:</w:t>
       </w:r>
       <w:r>
-        <w:t xml:space="preserve"> PCB.h, PCB.cpp</w:t>
+        <w:t xml:space="preserve"> </w:t>
+      </w:r>
+      <w:proofErr w:type="spellStart"/>
+      <w:r>
+        <w:t>PCB.h</w:t>
+      </w:r>
+      <w:proofErr w:type="spellEnd"/>
+      <w:r>
+        <w:t>, PCB.cpp</w:t>
       </w:r>
     </w:p>
     <w:p>
@@ -52,9 +60,9 @@
           <w:noProof/>
         </w:rPr>
         <w:drawing>
-          <wp:inline distT="0" distB="0" distL="0" distR="0" wp14:anchorId="3A7D9AA4" wp14:editId="7B91B259">
-            <wp:extent cx="4899053" cy="4806950"/>
-            <wp:effectExtent l="0" t="0" r="0" b="0"/>
+          <wp:inline distT="0" distB="0" distL="0" distR="0" wp14:anchorId="21EA36A5" wp14:editId="00F27470">
+            <wp:extent cx="3756660" cy="3808323"/>
+            <wp:effectExtent l="0" t="0" r="0" b="1905"/>
             <wp:docPr id="1" name="그림 1"/>
             <wp:cNvGraphicFramePr>
               <a:graphicFrameLocks xmlns:a="http://schemas.openxmlformats.org/drawingml/2006/main" noChangeAspect="1"/>
@@ -68,13 +76,13 @@
                   </pic:nvPicPr>
                   <pic:blipFill rotWithShape="1">
                     <a:blip r:embed="rId7"/>
-                    <a:srcRect l="22601" t="20101" r="48815" b="30038"/>
+                    <a:srcRect l="22581" t="17598" r="55092" b="28252"/>
                     <a:stretch/>
                   </pic:blipFill>
                   <pic:spPr bwMode="auto">
                     <a:xfrm>
                       <a:off x="0" y="0"/>
-                      <a:ext cx="4935036" cy="4842256"/>
+                      <a:ext cx="3805996" cy="3858337"/>
                     </a:xfrm>
                     <a:prstGeom prst="rect">
                       <a:avLst/>
@@ -96,11 +104,19 @@
       </w:r>
     </w:p>
     <w:p>
-      <w:r>
-        <w:rPr>
-          <w:rFonts w:hint="eastAsia"/>
-        </w:rPr>
-        <w:t>차별점:</w:t>
+      <w:proofErr w:type="spellStart"/>
+      <w:r>
+        <w:rPr>
+          <w:rFonts w:hint="eastAsia"/>
+        </w:rPr>
+        <w:t>차별점</w:t>
+      </w:r>
+      <w:proofErr w:type="spellEnd"/>
+      <w:r>
+        <w:rPr>
+          <w:rFonts w:hint="eastAsia"/>
+        </w:rPr>
+        <w:t>:</w:t>
       </w:r>
     </w:p>
     <w:p>
@@ -136,6 +152,27 @@
         </w:rPr>
         <w:t>도 넣었다.</w:t>
       </w:r>
+      <w:r>
+        <w:t xml:space="preserve"> </w:t>
+      </w:r>
+      <w:r>
+        <w:rPr>
+          <w:rFonts w:hint="eastAsia"/>
+        </w:rPr>
+        <w:t xml:space="preserve">총 프로세스의 개수와 </w:t>
+      </w:r>
+      <w:r>
+        <w:t>process id</w:t>
+      </w:r>
+      <w:r>
+        <w:t xml:space="preserve"> </w:t>
+      </w:r>
+      <w:r>
+        <w:rPr>
+          <w:rFonts w:hint="eastAsia"/>
+        </w:rPr>
+        <w:t>등등 많은 정보를 담았다.</w:t>
+      </w:r>
     </w:p>
     <w:p>
       <w:pPr>
@@ -231,7 +268,19 @@
         <w:rPr>
           <w:rFonts w:hint="eastAsia"/>
         </w:rPr>
-        <w:t>상태로 바꾼다.</w:t>
+        <w:t xml:space="preserve">상태로 </w:t>
+      </w:r>
+      <w:r>
+        <w:rPr>
+          <w:rFonts w:hint="eastAsia"/>
+        </w:rPr>
+        <w:t>바뀐</w:t>
+      </w:r>
+      <w:r>
+        <w:rPr>
+          <w:rFonts w:hint="eastAsia"/>
+        </w:rPr>
+        <w:t>다.</w:t>
       </w:r>
     </w:p>
     <w:p>
@@ -297,7 +346,6 @@
         <w:rPr>
           <w:rFonts w:hint="eastAsia"/>
         </w:rPr>
-        <w:lastRenderedPageBreak/>
         <w:t>하지만 이것</w:t>
       </w:r>
       <w:r>
@@ -321,6 +369,9 @@
           <w:numId w:val="2"/>
         </w:numPr>
         <w:ind w:leftChars="0"/>
+        <w:rPr>
+          <w:rFonts w:hint="eastAsia"/>
+        </w:rPr>
       </w:pPr>
       <w:r>
         <w:rPr>
@@ -335,33 +386,48 @@
         <w:rPr>
           <w:rFonts w:hint="eastAsia"/>
         </w:rPr>
-        <w:t>에 저장된다고 나와있었다.</w:t>
-      </w:r>
-      <w:r>
-        <w:t xml:space="preserve"> </w:t>
-      </w:r>
-      <w:r>
-        <w:rPr>
-          <w:rFonts w:hint="eastAsia"/>
-        </w:rPr>
-        <w:t>하지만 구현하진 못했다.</w:t>
-      </w:r>
-    </w:p>
-    <w:p>
-      <w:pPr>
-        <w:pStyle w:val="a4"/>
-        <w:numPr>
-          <w:ilvl w:val="0"/>
-          <w:numId w:val="2"/>
-        </w:numPr>
-        <w:ind w:leftChars="0"/>
-      </w:pPr>
+        <w:t xml:space="preserve">에 </w:t>
+      </w:r>
+      <w:r>
+        <w:rPr>
+          <w:rFonts w:hint="eastAsia"/>
+        </w:rPr>
+        <w:t>저장돼야</w:t>
+      </w:r>
+      <w:r>
+        <w:rPr>
+          <w:rFonts w:hint="eastAsia"/>
+        </w:rPr>
+        <w:t xml:space="preserve"> </w:t>
+      </w:r>
+      <w:r>
+        <w:rPr>
+          <w:rFonts w:hint="eastAsia"/>
+        </w:rPr>
+        <w:t xml:space="preserve">하지만 </w:t>
+      </w:r>
+      <w:r>
+        <w:t>RAM</w:t>
+      </w:r>
+      <w:r>
+        <w:rPr>
+          <w:rFonts w:hint="eastAsia"/>
+        </w:rPr>
+        <w:t>에 저장된다</w:t>
+      </w:r>
+      <w:r>
+        <w:rPr>
+          <w:rFonts w:hint="eastAsia"/>
+        </w:rPr>
+        <w:t>.</w:t>
+      </w:r>
     </w:p>
     <w:p>
       <w:pPr>
         <w:pStyle w:val="1"/>
       </w:pPr>
       <w:r>
+        <w:lastRenderedPageBreak/>
         <w:t>Scheduling Queues Implementation</w:t>
       </w:r>
     </w:p>
@@ -373,7 +439,15 @@
         <w:t>Code:</w:t>
       </w:r>
       <w:r>
-        <w:t xml:space="preserve"> scheduler.h, scheduler.cpp</w:t>
+        <w:t xml:space="preserve"> </w:t>
+      </w:r>
+      <w:proofErr w:type="spellStart"/>
+      <w:r>
+        <w:t>scheduler.h</w:t>
+      </w:r>
+      <w:proofErr w:type="spellEnd"/>
+      <w:r>
+        <w:t>, scheduler.cpp</w:t>
       </w:r>
     </w:p>
     <w:p>
@@ -382,10 +456,10 @@
           <w:noProof/>
         </w:rPr>
         <w:drawing>
-          <wp:inline distT="0" distB="0" distL="0" distR="0" wp14:anchorId="68C07C40" wp14:editId="1DB0EC5A">
-            <wp:extent cx="4781550" cy="4020479"/>
-            <wp:effectExtent l="0" t="0" r="0" b="0"/>
-            <wp:docPr id="3" name="그림 3"/>
+          <wp:inline distT="0" distB="0" distL="0" distR="0" wp14:anchorId="7A789AA6" wp14:editId="2ECD1B00">
+            <wp:extent cx="4137025" cy="3901440"/>
+            <wp:effectExtent l="0" t="0" r="0" b="3810"/>
+            <wp:docPr id="6" name="그림 6"/>
             <wp:cNvGraphicFramePr>
               <a:graphicFrameLocks xmlns:a="http://schemas.openxmlformats.org/drawingml/2006/main" noChangeAspect="1"/>
             </wp:cNvGraphicFramePr>
@@ -398,13 +472,13 @@
                   </pic:nvPicPr>
                   <pic:blipFill rotWithShape="1">
                     <a:blip r:embed="rId8"/>
-                    <a:srcRect l="22934" t="20126" r="46889" b="34764"/>
+                    <a:srcRect l="22469" t="20183" r="46156" b="27212"/>
                     <a:stretch/>
                   </pic:blipFill>
                   <pic:spPr bwMode="auto">
                     <a:xfrm>
                       <a:off x="0" y="0"/>
-                      <a:ext cx="4809399" cy="4043896"/>
+                      <a:ext cx="4148056" cy="3911843"/>
                     </a:xfrm>
                     <a:prstGeom prst="rect">
                       <a:avLst/>
@@ -426,11 +500,19 @@
       </w:r>
     </w:p>
     <w:p>
-      <w:r>
-        <w:rPr>
-          <w:rFonts w:hint="eastAsia"/>
-        </w:rPr>
-        <w:t>차별점:</w:t>
+      <w:proofErr w:type="spellStart"/>
+      <w:r>
+        <w:rPr>
+          <w:rFonts w:hint="eastAsia"/>
+        </w:rPr>
+        <w:t>차별점</w:t>
+      </w:r>
+      <w:proofErr w:type="spellEnd"/>
+      <w:r>
+        <w:rPr>
+          <w:rFonts w:hint="eastAsia"/>
+        </w:rPr>
+        <w:t>:</w:t>
       </w:r>
     </w:p>
     <w:p>
@@ -518,55 +600,88 @@
         <w:t xml:space="preserve"> </w:t>
       </w:r>
       <w:r>
+        <w:rPr>
+          <w:rFonts w:hint="eastAsia"/>
+        </w:rPr>
+        <w:t xml:space="preserve">이동 과정에서 동적 할당을 여러 번 하면 </w:t>
+      </w:r>
+      <w:r>
+        <w:t>overhead</w:t>
+      </w:r>
+      <w:r>
+        <w:rPr>
+          <w:rFonts w:hint="eastAsia"/>
+        </w:rPr>
+        <w:t xml:space="preserve">가 클 것 같아서 </w:t>
+      </w:r>
+      <w:r>
+        <w:t>job Queue</w:t>
+      </w:r>
+      <w:r>
+        <w:rPr>
+          <w:rFonts w:hint="eastAsia"/>
+        </w:rPr>
+        <w:t>에 올릴 때와,</w:t>
+      </w:r>
+      <w:r>
+        <w:t xml:space="preserve"> Ready Queue</w:t>
+      </w:r>
+      <w:r>
+        <w:rPr>
+          <w:rFonts w:hint="eastAsia"/>
+        </w:rPr>
+        <w:t>에 올릴 때만 동적 할당을 진행했다.</w:t>
+      </w:r>
+      <w:r>
+        <w:t xml:space="preserve"> </w:t>
+      </w:r>
+      <w:r>
         <w:t>(</w:t>
       </w:r>
       <w:r>
         <w:rPr>
           <w:rFonts w:hint="eastAsia"/>
         </w:rPr>
-        <w:t>자료구조 같이 듣고 있어서 확실한 진 모르겠습니다!</w:t>
+        <w:t xml:space="preserve">자료구조 같이 </w:t>
+      </w:r>
+      <w:r>
+        <w:rPr>
+          <w:rFonts w:hint="eastAsia"/>
+        </w:rPr>
+        <w:t>수강하고</w:t>
+      </w:r>
+      <w:r>
+        <w:rPr>
+          <w:rFonts w:hint="eastAsia"/>
+        </w:rPr>
+        <w:t xml:space="preserve"> 있어서 확실</w:t>
+      </w:r>
+      <w:r>
+        <w:rPr>
+          <w:rFonts w:hint="eastAsia"/>
+        </w:rPr>
+        <w:t xml:space="preserve"> </w:t>
+      </w:r>
+      <w:r>
+        <w:rPr>
+          <w:rFonts w:hint="eastAsia"/>
+        </w:rPr>
+        <w:t>한</w:t>
+      </w:r>
+      <w:r>
+        <w:rPr>
+          <w:rFonts w:hint="eastAsia"/>
+        </w:rPr>
+        <w:t>진</w:t>
+      </w:r>
+      <w:r>
+        <w:rPr>
+          <w:rFonts w:hint="eastAsia"/>
+        </w:rPr>
+        <w:t xml:space="preserve"> 모르겠습니다!</w:t>
       </w:r>
       <w:r>
         <w:t>)</w:t>
-      </w:r>
-      <w:r>
-        <w:t xml:space="preserve"> </w:t>
-      </w:r>
-      <w:r>
-        <w:rPr>
-          <w:rFonts w:hint="eastAsia"/>
-        </w:rPr>
-        <w:t xml:space="preserve">이동 과정에서 동적 할당을 여러 번 하면 </w:t>
-      </w:r>
-      <w:r>
-        <w:t>overhead</w:t>
-      </w:r>
-      <w:r>
-        <w:rPr>
-          <w:rFonts w:hint="eastAsia"/>
-        </w:rPr>
-        <w:t xml:space="preserve">가 클 것 같아서 </w:t>
-      </w:r>
-      <w:r>
-        <w:rPr>
-          <w:rFonts w:hint="eastAsia"/>
-        </w:rPr>
-        <w:t>처음과 끝에만 할당</w:t>
-      </w:r>
-      <w:r>
-        <w:rPr>
-          <w:rFonts w:hint="eastAsia"/>
-        </w:rPr>
-        <w:t>했</w:t>
-      </w:r>
-      <w:r>
-        <w:rPr>
-          <w:rFonts w:hint="eastAsia"/>
-        </w:rPr>
-        <w:t>다.</w:t>
-      </w:r>
-      <w:r>
-        <w:t xml:space="preserve"> </w:t>
       </w:r>
     </w:p>
     <w:p>
@@ -647,6 +762,52 @@
         </w:rPr>
         <w:t>기능을 추가하고 싶었다.</w:t>
       </w:r>
+      <w:r>
+        <w:t xml:space="preserve"> </w:t>
+      </w:r>
+      <w:r>
+        <w:rPr>
+          <w:rFonts w:hint="eastAsia"/>
+        </w:rPr>
+        <w:t xml:space="preserve">하지만 </w:t>
+      </w:r>
+      <w:r>
+        <w:t xml:space="preserve">sorting </w:t>
+      </w:r>
+      <w:r>
+        <w:rPr>
+          <w:rFonts w:hint="eastAsia"/>
+        </w:rPr>
+        <w:t>알고리즘을 아직 배우는</w:t>
+      </w:r>
+      <w:r>
+        <w:rPr>
+          <w:rFonts w:hint="eastAsia"/>
+        </w:rPr>
+        <w:t xml:space="preserve"> </w:t>
+      </w:r>
+      <w:r>
+        <w:rPr>
+          <w:rFonts w:hint="eastAsia"/>
+        </w:rPr>
+        <w:t>중이다.</w:t>
+      </w:r>
+    </w:p>
+    <w:p>
+      <w:proofErr w:type="spellStart"/>
+      <w:r>
+        <w:rPr>
+          <w:rFonts w:hint="eastAsia"/>
+        </w:rPr>
+        <w:t>배운점</w:t>
+      </w:r>
+      <w:proofErr w:type="spellEnd"/>
+      <w:r>
+        <w:rPr>
+          <w:rFonts w:hint="eastAsia"/>
+        </w:rPr>
+        <w:t>:</w:t>
+      </w:r>
     </w:p>
     <w:p>
       <w:pPr>
@@ -657,6 +818,117 @@
         </w:numPr>
         <w:ind w:leftChars="0"/>
       </w:pPr>
+      <w:r>
+        <w:rPr>
+          <w:rFonts w:hint="eastAsia"/>
+        </w:rPr>
+        <w:t xml:space="preserve">Container가 </w:t>
+      </w:r>
+      <w:r>
+        <w:t>node</w:t>
+      </w:r>
+      <w:r>
+        <w:rPr>
+          <w:rFonts w:hint="eastAsia"/>
+        </w:rPr>
+        <w:t xml:space="preserve"> </w:t>
+      </w:r>
+      <w:r>
+        <w:t>Pointer</w:t>
+      </w:r>
+      <w:r>
+        <w:rPr>
+          <w:rFonts w:hint="eastAsia"/>
+        </w:rPr>
+        <w:t>를 가질 때,</w:t>
+      </w:r>
+      <w:r>
+        <w:t xml:space="preserve"> constructor</w:t>
+      </w:r>
+      <w:r>
+        <w:rPr>
+          <w:rFonts w:hint="eastAsia"/>
+        </w:rPr>
+        <w:t xml:space="preserve">에 </w:t>
+      </w:r>
+      <w:r>
+        <w:t>new</w:t>
+      </w:r>
+      <w:r>
+        <w:rPr>
+          <w:rFonts w:hint="eastAsia"/>
+        </w:rPr>
+        <w:t>연산을 통해 넣어 놓는 것이 좋을 것 같다.</w:t>
+      </w:r>
+    </w:p>
+    <w:p>
+      <w:pPr>
+        <w:pStyle w:val="a4"/>
+        <w:numPr>
+          <w:ilvl w:val="0"/>
+          <w:numId w:val="2"/>
+        </w:numPr>
+        <w:ind w:leftChars="0"/>
+        <w:rPr>
+          <w:rFonts w:hint="eastAsia"/>
+        </w:rPr>
+      </w:pPr>
+      <w:r>
+        <w:rPr>
+          <w:rFonts w:hint="eastAsia"/>
+        </w:rPr>
+        <w:t xml:space="preserve">복사 </w:t>
+      </w:r>
+      <w:proofErr w:type="spellStart"/>
+      <w:r>
+        <w:rPr>
+          <w:rFonts w:hint="eastAsia"/>
+        </w:rPr>
+        <w:t>생성자는</w:t>
+      </w:r>
+      <w:proofErr w:type="spellEnd"/>
+      <w:r>
+        <w:rPr>
+          <w:rFonts w:hint="eastAsia"/>
+        </w:rPr>
+        <w:t xml:space="preserve"> </w:t>
+      </w:r>
+      <w:r>
+        <w:t>Stack</w:t>
+      </w:r>
+      <w:r>
+        <w:rPr>
+          <w:rFonts w:hint="eastAsia"/>
+        </w:rPr>
+        <w:t xml:space="preserve">에서 </w:t>
+      </w:r>
+      <w:r>
+        <w:t>Heap</w:t>
+      </w:r>
+      <w:r>
+        <w:rPr>
+          <w:rFonts w:hint="eastAsia"/>
+        </w:rPr>
+        <w:t>으로 할당해줄 수 있다.</w:t>
+      </w:r>
+      <w:r>
+        <w:t xml:space="preserve"> Ram</w:t>
+      </w:r>
+      <w:r>
+        <w:rPr>
+          <w:rFonts w:hint="eastAsia"/>
+        </w:rPr>
+        <w:t xml:space="preserve">에 </w:t>
+      </w:r>
+      <w:r>
+        <w:t xml:space="preserve">load </w:t>
+      </w:r>
+      <w:r>
+        <w:rPr>
+          <w:rFonts w:hint="eastAsia"/>
+        </w:rPr>
+        <w:t>가능하다.</w:t>
+      </w:r>
     </w:p>
     <w:p>
       <w:pPr>
@@ -680,14 +952,30 @@
         </w:rPr>
         <w:t xml:space="preserve">진행되는 것을 </w:t>
       </w:r>
+      <w:proofErr w:type="spellStart"/>
       <w:r>
         <w:t>Exeption</w:t>
       </w:r>
-      <w:r>
-        <w:rPr>
-          <w:rFonts w:hint="eastAsia"/>
-        </w:rPr>
-        <w:t>을 통해 나타내봤다.</w:t>
+      <w:proofErr w:type="spellEnd"/>
+      <w:r>
+        <w:rPr>
+          <w:rFonts w:hint="eastAsia"/>
+        </w:rPr>
+        <w:t xml:space="preserve">을 통해 </w:t>
+      </w:r>
+      <w:proofErr w:type="spellStart"/>
+      <w:r>
+        <w:rPr>
+          <w:rFonts w:hint="eastAsia"/>
+        </w:rPr>
+        <w:t>나타내봤다</w:t>
+      </w:r>
+      <w:proofErr w:type="spellEnd"/>
+      <w:r>
+        <w:rPr>
+          <w:rFonts w:hint="eastAsia"/>
+        </w:rPr>
+        <w:t>.</w:t>
       </w:r>
       <w:r>
         <w:t xml:space="preserve"> </w:t>
@@ -769,6 +1057,12 @@
       <w:r>
         <w:t>result.txt</w:t>
       </w:r>
+      <w:r>
+        <w:t xml:space="preserve">, </w:t>
+      </w:r>
+      <w:r>
+        <w:t>scheduling_project.exe</w:t>
+      </w:r>
     </w:p>
     <w:p>
       <w:r>
@@ -820,47 +1114,6 @@
       </w:r>
     </w:p>
     <w:p>
-      <w:r>
-        <w:rPr>
-          <w:noProof/>
-        </w:rPr>
-        <w:lastRenderedPageBreak/>
-        <w:drawing>
-          <wp:inline distT="0" distB="0" distL="0" distR="0" wp14:anchorId="7223D03E" wp14:editId="0DA7DF10">
-            <wp:extent cx="5731510" cy="3223895"/>
-            <wp:effectExtent l="0" t="0" r="2540" b="0"/>
-            <wp:docPr id="5" name="그림 5"/>
-            <wp:cNvGraphicFramePr>
-              <a:graphicFrameLocks xmlns:a="http://schemas.openxmlformats.org/drawingml/2006/main" noChangeAspect="1"/>
-            </wp:cNvGraphicFramePr>
-            <a:graphic xmlns:a="http://schemas.openxmlformats.org/drawingml/2006/main">
-              <a:graphicData uri="http://schemas.openxmlformats.org/drawingml/2006/picture">
-                <pic:pic xmlns:pic="http://schemas.openxmlformats.org/drawingml/2006/picture">
-                  <pic:nvPicPr>
-                    <pic:cNvPr id="1" name=""/>
-                    <pic:cNvPicPr/>
-                  </pic:nvPicPr>
-                  <pic:blipFill>
-                    <a:blip r:embed="rId11"/>
-                    <a:stretch>
-                      <a:fillRect/>
-                    </a:stretch>
-                  </pic:blipFill>
-                  <pic:spPr>
-                    <a:xfrm>
-                      <a:off x="0" y="0"/>
-                      <a:ext cx="5731510" cy="3223895"/>
-                    </a:xfrm>
-                    <a:prstGeom prst="rect">
-                      <a:avLst/>
-                    </a:prstGeom>
-                  </pic:spPr>
-                </pic:pic>
-              </a:graphicData>
-            </a:graphic>
-          </wp:inline>
-        </w:drawing>
-      </w:r>
       <w:bookmarkStart w:id="0" w:name="_GoBack"/>
       <w:bookmarkEnd w:id="0"/>
     </w:p>

</xml_diff>